<commit_message>
Función agregar finalizada(falta validación de errores)
</commit_message>
<xml_diff>
--- a/CRUD Farmacia/Documentación externa.docx
+++ b/CRUD Farmacia/Documentación externa.docx
@@ -17,13 +17,8 @@
       </w:r>
     </w:p>
     <w:p>
-      <w:proofErr w:type="spellStart"/>
       <w:r>
-        <w:t>Egrafía</w:t>
-      </w:r>
-      <w:proofErr w:type="spellEnd"/>
-      <w:r>
-        <w:t>:</w:t>
+        <w:t>Egrafía:</w:t>
       </w:r>
     </w:p>
     <w:p>
@@ -56,77 +51,7 @@
           <w:rPr>
             <w:rStyle w:val="Hyperlink"/>
           </w:rPr>
-          <w:t xml:space="preserve">(1488) UML </w:t>
-        </w:r>
-        <w:proofErr w:type="spellStart"/>
-        <w:r>
-          <w:rPr>
-            <w:rStyle w:val="Hyperlink"/>
-          </w:rPr>
-          <w:t>Diagrams</w:t>
-        </w:r>
-        <w:proofErr w:type="spellEnd"/>
-        <w:r>
-          <w:rPr>
-            <w:rStyle w:val="Hyperlink"/>
-          </w:rPr>
-          <w:t xml:space="preserve"> Full </w:t>
-        </w:r>
-        <w:proofErr w:type="spellStart"/>
-        <w:r>
-          <w:rPr>
-            <w:rStyle w:val="Hyperlink"/>
-          </w:rPr>
-          <w:t>Course</w:t>
-        </w:r>
-        <w:proofErr w:type="spellEnd"/>
-        <w:r>
-          <w:rPr>
-            <w:rStyle w:val="Hyperlink"/>
-          </w:rPr>
-          <w:t xml:space="preserve"> (</w:t>
-        </w:r>
-        <w:proofErr w:type="spellStart"/>
-        <w:r>
-          <w:rPr>
-            <w:rStyle w:val="Hyperlink"/>
-          </w:rPr>
-          <w:t>Unified</w:t>
-        </w:r>
-        <w:proofErr w:type="spellEnd"/>
-        <w:r>
-          <w:rPr>
-            <w:rStyle w:val="Hyperlink"/>
-          </w:rPr>
-          <w:t xml:space="preserve"> </w:t>
-        </w:r>
-        <w:proofErr w:type="spellStart"/>
-        <w:r>
-          <w:rPr>
-            <w:rStyle w:val="Hyperlink"/>
-          </w:rPr>
-          <w:t>Modeling</w:t>
-        </w:r>
-        <w:proofErr w:type="spellEnd"/>
-        <w:r>
-          <w:rPr>
-            <w:rStyle w:val="Hyperlink"/>
-          </w:rPr>
-          <w:t xml:space="preserve"> </w:t>
-        </w:r>
-        <w:proofErr w:type="spellStart"/>
-        <w:r>
-          <w:rPr>
-            <w:rStyle w:val="Hyperlink"/>
-          </w:rPr>
-          <w:t>Language</w:t>
-        </w:r>
-        <w:proofErr w:type="spellEnd"/>
-        <w:r>
-          <w:rPr>
-            <w:rStyle w:val="Hyperlink"/>
-          </w:rPr>
-          <w:t>) - YouTube</w:t>
+          <w:t>(1488) UML Diagrams Full Course (Unified Modeling Language) - YouTube</w:t>
         </w:r>
       </w:hyperlink>
     </w:p>
@@ -143,77 +68,7 @@
           <w:rPr>
             <w:rStyle w:val="Hyperlink"/>
           </w:rPr>
-          <w:t xml:space="preserve">(1489) </w:t>
-        </w:r>
-        <w:proofErr w:type="spellStart"/>
-        <w:r>
-          <w:rPr>
-            <w:rStyle w:val="Hyperlink"/>
-          </w:rPr>
-          <w:t>Creating</w:t>
-        </w:r>
-        <w:proofErr w:type="spellEnd"/>
-        <w:r>
-          <w:rPr>
-            <w:rStyle w:val="Hyperlink"/>
-          </w:rPr>
-          <w:t xml:space="preserve"> </w:t>
-        </w:r>
-        <w:proofErr w:type="spellStart"/>
-        <w:r>
-          <w:rPr>
-            <w:rStyle w:val="Hyperlink"/>
-          </w:rPr>
-          <w:t>Entity</w:t>
-        </w:r>
-        <w:proofErr w:type="spellEnd"/>
-        <w:r>
-          <w:rPr>
-            <w:rStyle w:val="Hyperlink"/>
-          </w:rPr>
-          <w:t xml:space="preserve"> </w:t>
-        </w:r>
-        <w:proofErr w:type="spellStart"/>
-        <w:r>
-          <w:rPr>
-            <w:rStyle w:val="Hyperlink"/>
-          </w:rPr>
-          <w:t>Relationship</w:t>
-        </w:r>
-        <w:proofErr w:type="spellEnd"/>
-        <w:r>
-          <w:rPr>
-            <w:rStyle w:val="Hyperlink"/>
-          </w:rPr>
-          <w:t xml:space="preserve"> </w:t>
-        </w:r>
-        <w:proofErr w:type="spellStart"/>
-        <w:r>
-          <w:rPr>
-            <w:rStyle w:val="Hyperlink"/>
-          </w:rPr>
-          <w:t>Diagrams</w:t>
-        </w:r>
-        <w:proofErr w:type="spellEnd"/>
-        <w:r>
-          <w:rPr>
-            <w:rStyle w:val="Hyperlink"/>
-          </w:rPr>
-          <w:t xml:space="preserve"> </w:t>
-        </w:r>
-        <w:proofErr w:type="spellStart"/>
-        <w:r>
-          <w:rPr>
-            <w:rStyle w:val="Hyperlink"/>
-          </w:rPr>
-          <w:t>using</w:t>
-        </w:r>
-        <w:proofErr w:type="spellEnd"/>
-        <w:r>
-          <w:rPr>
-            <w:rStyle w:val="Hyperlink"/>
-          </w:rPr>
-          <w:t xml:space="preserve"> Draw.io - YouTube</w:t>
+          <w:t>(1489) Creating Entity Relationship Diagrams using Draw.io - YouTube</w:t>
         </w:r>
       </w:hyperlink>
     </w:p>
@@ -235,35 +90,7 @@
           <w:rPr>
             <w:rStyle w:val="Hyperlink"/>
           </w:rPr>
-          <w:t xml:space="preserve">(1489) UML </w:t>
-        </w:r>
-        <w:proofErr w:type="spellStart"/>
-        <w:r>
-          <w:rPr>
-            <w:rStyle w:val="Hyperlink"/>
-          </w:rPr>
-          <w:t>class</w:t>
-        </w:r>
-        <w:proofErr w:type="spellEnd"/>
-        <w:r>
-          <w:rPr>
-            <w:rStyle w:val="Hyperlink"/>
-          </w:rPr>
-          <w:t xml:space="preserve"> </w:t>
-        </w:r>
-        <w:proofErr w:type="spellStart"/>
-        <w:r>
-          <w:rPr>
-            <w:rStyle w:val="Hyperlink"/>
-          </w:rPr>
-          <w:t>diagrams</w:t>
-        </w:r>
-        <w:proofErr w:type="spellEnd"/>
-        <w:r>
-          <w:rPr>
-            <w:rStyle w:val="Hyperlink"/>
-          </w:rPr>
-          <w:t xml:space="preserve"> - YouTube</w:t>
+          <w:t>(1489) UML class diagrams - YouTube</w:t>
         </w:r>
       </w:hyperlink>
     </w:p>
@@ -281,47 +108,11 @@
         </w:rPr>
       </w:pPr>
       <w:hyperlink r:id="rId9" w:history="1">
-        <w:proofErr w:type="spellStart"/>
         <w:r>
           <w:rPr>
             <w:rStyle w:val="Hyperlink"/>
           </w:rPr>
-          <w:t>Entity</w:t>
-        </w:r>
-        <w:proofErr w:type="spellEnd"/>
-        <w:r>
-          <w:rPr>
-            <w:rStyle w:val="Hyperlink"/>
-          </w:rPr>
-          <w:t xml:space="preserve"> </w:t>
-        </w:r>
-        <w:proofErr w:type="spellStart"/>
-        <w:r>
-          <w:rPr>
-            <w:rStyle w:val="Hyperlink"/>
-          </w:rPr>
-          <w:t>Relationship</w:t>
-        </w:r>
-        <w:proofErr w:type="spellEnd"/>
-        <w:r>
-          <w:rPr>
-            <w:rStyle w:val="Hyperlink"/>
-          </w:rPr>
-          <w:t xml:space="preserve"> </w:t>
-        </w:r>
-        <w:proofErr w:type="spellStart"/>
-        <w:r>
-          <w:rPr>
-            <w:rStyle w:val="Hyperlink"/>
-          </w:rPr>
-          <w:t>Diagram</w:t>
-        </w:r>
-        <w:proofErr w:type="spellEnd"/>
-        <w:r>
-          <w:rPr>
-            <w:rStyle w:val="Hyperlink"/>
-          </w:rPr>
-          <w:t xml:space="preserve"> (ERD) Tutorial and EXAMPLE - YouTube</w:t>
+          <w:t>Entity Relationship Diagram (ERD) Tutorial and EXAMPLE - YouTube</w:t>
         </w:r>
       </w:hyperlink>
     </w:p>
@@ -332,114 +123,53 @@
           <w:ilvl w:val="0"/>
           <w:numId w:val="2"/>
         </w:numPr>
+        <w:rPr>
+          <w:rStyle w:val="Hyperlink"/>
+          <w:color w:val="auto"/>
+          <w:u w:val="none"/>
+        </w:rPr>
       </w:pPr>
       <w:hyperlink r:id="rId10" w:history="1">
-        <w:proofErr w:type="spellStart"/>
         <w:r>
           <w:rPr>
             <w:rStyle w:val="Hyperlink"/>
           </w:rPr>
-          <w:t>How</w:t>
+          <w:t>How to Define a Template Class in a .h File and Implement it in a .cpp File - CodeProject</w:t>
         </w:r>
-        <w:proofErr w:type="spellEnd"/>
+      </w:hyperlink>
+    </w:p>
+    <w:p>
+      <w:pPr>
+        <w:pStyle w:val="ListParagraph"/>
+        <w:numPr>
+          <w:ilvl w:val="0"/>
+          <w:numId w:val="2"/>
+        </w:numPr>
+      </w:pPr>
+      <w:hyperlink r:id="rId11" w:anchor="templates-defn-vs-decl" w:history="1">
         <w:r>
           <w:rPr>
             <w:rStyle w:val="Hyperlink"/>
           </w:rPr>
-          <w:t xml:space="preserve"> </w:t>
+          <w:t>Templates, C++ FAQ (isocpp.org)</w:t>
         </w:r>
-        <w:proofErr w:type="spellStart"/>
+      </w:hyperlink>
+    </w:p>
+    <w:p>
+      <w:pPr>
+        <w:pStyle w:val="ListParagraph"/>
+        <w:numPr>
+          <w:ilvl w:val="0"/>
+          <w:numId w:val="2"/>
+        </w:numPr>
+      </w:pPr>
+      <w:hyperlink r:id="rId12" w:history="1">
         <w:r>
           <w:rPr>
             <w:rStyle w:val="Hyperlink"/>
           </w:rPr>
-          <w:t>to</w:t>
+          <w:t>Visual C++ &gt;&gt;Convert System::String to Double in Managed C++ (databaseforum.info)</w:t>
         </w:r>
-        <w:proofErr w:type="spellEnd"/>
-        <w:r>
-          <w:rPr>
-            <w:rStyle w:val="Hyperlink"/>
-          </w:rPr>
-          <w:t xml:space="preserve"> Define a </w:t>
-        </w:r>
-        <w:proofErr w:type="spellStart"/>
-        <w:r>
-          <w:rPr>
-            <w:rStyle w:val="Hyperlink"/>
-          </w:rPr>
-          <w:t>Template</w:t>
-        </w:r>
-        <w:proofErr w:type="spellEnd"/>
-        <w:r>
-          <w:rPr>
-            <w:rStyle w:val="Hyperlink"/>
-          </w:rPr>
-          <w:t xml:space="preserve"> </w:t>
-        </w:r>
-        <w:proofErr w:type="spellStart"/>
-        <w:r>
-          <w:rPr>
-            <w:rStyle w:val="Hyperlink"/>
-          </w:rPr>
-          <w:t>Class</w:t>
-        </w:r>
-        <w:proofErr w:type="spellEnd"/>
-        <w:r>
-          <w:rPr>
-            <w:rStyle w:val="Hyperlink"/>
-          </w:rPr>
-          <w:t xml:space="preserve"> in a .h File and </w:t>
-        </w:r>
-        <w:proofErr w:type="spellStart"/>
-        <w:r>
-          <w:rPr>
-            <w:rStyle w:val="Hyperlink"/>
-          </w:rPr>
-          <w:t>Implement</w:t>
-        </w:r>
-        <w:proofErr w:type="spellEnd"/>
-        <w:r>
-          <w:rPr>
-            <w:rStyle w:val="Hyperlink"/>
-          </w:rPr>
-          <w:t xml:space="preserve"> </w:t>
-        </w:r>
-        <w:proofErr w:type="spellStart"/>
-        <w:r>
-          <w:rPr>
-            <w:rStyle w:val="Hyperlink"/>
-          </w:rPr>
-          <w:t>it</w:t>
-        </w:r>
-        <w:proofErr w:type="spellEnd"/>
-        <w:r>
-          <w:rPr>
-            <w:rStyle w:val="Hyperlink"/>
-          </w:rPr>
-          <w:t xml:space="preserve"> in a .</w:t>
-        </w:r>
-        <w:proofErr w:type="spellStart"/>
-        <w:r>
-          <w:rPr>
-            <w:rStyle w:val="Hyperlink"/>
-          </w:rPr>
-          <w:t>cpp</w:t>
-        </w:r>
-        <w:proofErr w:type="spellEnd"/>
-        <w:r>
-          <w:rPr>
-            <w:rStyle w:val="Hyperlink"/>
-          </w:rPr>
-          <w:t xml:space="preserve"> File - </w:t>
-        </w:r>
-        <w:proofErr w:type="spellStart"/>
-        <w:r>
-          <w:rPr>
-            <w:rStyle w:val="Hyperlink"/>
-          </w:rPr>
-          <w:t>CodeProject</w:t>
-        </w:r>
-        <w:proofErr w:type="spellEnd"/>
       </w:hyperlink>
     </w:p>
     <w:sectPr>

</xml_diff>

<commit_message>
Generación de archivos CSV a partir de los datos
</commit_message>
<xml_diff>
--- a/CRUD Farmacia/Documentación externa.docx
+++ b/CRUD Farmacia/Documentación externa.docx
@@ -17,8 +17,13 @@
       </w:r>
     </w:p>
     <w:p>
+      <w:proofErr w:type="spellStart"/>
       <w:r>
-        <w:t>Egrafía:</w:t>
+        <w:t>Egrafía</w:t>
+      </w:r>
+      <w:proofErr w:type="spellEnd"/>
+      <w:r>
+        <w:t>:</w:t>
       </w:r>
     </w:p>
     <w:p>
@@ -51,7 +56,77 @@
           <w:rPr>
             <w:rStyle w:val="Hyperlink"/>
           </w:rPr>
-          <w:t>(1488) UML Diagrams Full Course (Unified Modeling Language) - YouTube</w:t>
+          <w:t xml:space="preserve">(1488) UML </w:t>
+        </w:r>
+        <w:proofErr w:type="spellStart"/>
+        <w:r>
+          <w:rPr>
+            <w:rStyle w:val="Hyperlink"/>
+          </w:rPr>
+          <w:t>Diagrams</w:t>
+        </w:r>
+        <w:proofErr w:type="spellEnd"/>
+        <w:r>
+          <w:rPr>
+            <w:rStyle w:val="Hyperlink"/>
+          </w:rPr>
+          <w:t xml:space="preserve"> Full </w:t>
+        </w:r>
+        <w:proofErr w:type="spellStart"/>
+        <w:r>
+          <w:rPr>
+            <w:rStyle w:val="Hyperlink"/>
+          </w:rPr>
+          <w:t>Course</w:t>
+        </w:r>
+        <w:proofErr w:type="spellEnd"/>
+        <w:r>
+          <w:rPr>
+            <w:rStyle w:val="Hyperlink"/>
+          </w:rPr>
+          <w:t xml:space="preserve"> (</w:t>
+        </w:r>
+        <w:proofErr w:type="spellStart"/>
+        <w:r>
+          <w:rPr>
+            <w:rStyle w:val="Hyperlink"/>
+          </w:rPr>
+          <w:t>Unified</w:t>
+        </w:r>
+        <w:proofErr w:type="spellEnd"/>
+        <w:r>
+          <w:rPr>
+            <w:rStyle w:val="Hyperlink"/>
+          </w:rPr>
+          <w:t xml:space="preserve"> </w:t>
+        </w:r>
+        <w:proofErr w:type="spellStart"/>
+        <w:r>
+          <w:rPr>
+            <w:rStyle w:val="Hyperlink"/>
+          </w:rPr>
+          <w:t>Modeling</w:t>
+        </w:r>
+        <w:proofErr w:type="spellEnd"/>
+        <w:r>
+          <w:rPr>
+            <w:rStyle w:val="Hyperlink"/>
+          </w:rPr>
+          <w:t xml:space="preserve"> </w:t>
+        </w:r>
+        <w:proofErr w:type="spellStart"/>
+        <w:r>
+          <w:rPr>
+            <w:rStyle w:val="Hyperlink"/>
+          </w:rPr>
+          <w:t>Language</w:t>
+        </w:r>
+        <w:proofErr w:type="spellEnd"/>
+        <w:r>
+          <w:rPr>
+            <w:rStyle w:val="Hyperlink"/>
+          </w:rPr>
+          <w:t>) - YouTube</w:t>
         </w:r>
       </w:hyperlink>
     </w:p>
@@ -68,7 +143,77 @@
           <w:rPr>
             <w:rStyle w:val="Hyperlink"/>
           </w:rPr>
-          <w:t>(1489) Creating Entity Relationship Diagrams using Draw.io - YouTube</w:t>
+          <w:t xml:space="preserve">(1489) </w:t>
+        </w:r>
+        <w:proofErr w:type="spellStart"/>
+        <w:r>
+          <w:rPr>
+            <w:rStyle w:val="Hyperlink"/>
+          </w:rPr>
+          <w:t>Creating</w:t>
+        </w:r>
+        <w:proofErr w:type="spellEnd"/>
+        <w:r>
+          <w:rPr>
+            <w:rStyle w:val="Hyperlink"/>
+          </w:rPr>
+          <w:t xml:space="preserve"> </w:t>
+        </w:r>
+        <w:proofErr w:type="spellStart"/>
+        <w:r>
+          <w:rPr>
+            <w:rStyle w:val="Hyperlink"/>
+          </w:rPr>
+          <w:t>Entity</w:t>
+        </w:r>
+        <w:proofErr w:type="spellEnd"/>
+        <w:r>
+          <w:rPr>
+            <w:rStyle w:val="Hyperlink"/>
+          </w:rPr>
+          <w:t xml:space="preserve"> </w:t>
+        </w:r>
+        <w:proofErr w:type="spellStart"/>
+        <w:r>
+          <w:rPr>
+            <w:rStyle w:val="Hyperlink"/>
+          </w:rPr>
+          <w:t>Relationship</w:t>
+        </w:r>
+        <w:proofErr w:type="spellEnd"/>
+        <w:r>
+          <w:rPr>
+            <w:rStyle w:val="Hyperlink"/>
+          </w:rPr>
+          <w:t xml:space="preserve"> </w:t>
+        </w:r>
+        <w:proofErr w:type="spellStart"/>
+        <w:r>
+          <w:rPr>
+            <w:rStyle w:val="Hyperlink"/>
+          </w:rPr>
+          <w:t>Diagrams</w:t>
+        </w:r>
+        <w:proofErr w:type="spellEnd"/>
+        <w:r>
+          <w:rPr>
+            <w:rStyle w:val="Hyperlink"/>
+          </w:rPr>
+          <w:t xml:space="preserve"> </w:t>
+        </w:r>
+        <w:proofErr w:type="spellStart"/>
+        <w:r>
+          <w:rPr>
+            <w:rStyle w:val="Hyperlink"/>
+          </w:rPr>
+          <w:t>using</w:t>
+        </w:r>
+        <w:proofErr w:type="spellEnd"/>
+        <w:r>
+          <w:rPr>
+            <w:rStyle w:val="Hyperlink"/>
+          </w:rPr>
+          <w:t xml:space="preserve"> Draw.io - YouTube</w:t>
         </w:r>
       </w:hyperlink>
     </w:p>
@@ -90,7 +235,35 @@
           <w:rPr>
             <w:rStyle w:val="Hyperlink"/>
           </w:rPr>
-          <w:t>(1489) UML class diagrams - YouTube</w:t>
+          <w:t xml:space="preserve">(1489) UML </w:t>
+        </w:r>
+        <w:proofErr w:type="spellStart"/>
+        <w:r>
+          <w:rPr>
+            <w:rStyle w:val="Hyperlink"/>
+          </w:rPr>
+          <w:t>class</w:t>
+        </w:r>
+        <w:proofErr w:type="spellEnd"/>
+        <w:r>
+          <w:rPr>
+            <w:rStyle w:val="Hyperlink"/>
+          </w:rPr>
+          <w:t xml:space="preserve"> </w:t>
+        </w:r>
+        <w:proofErr w:type="spellStart"/>
+        <w:r>
+          <w:rPr>
+            <w:rStyle w:val="Hyperlink"/>
+          </w:rPr>
+          <w:t>diagrams</w:t>
+        </w:r>
+        <w:proofErr w:type="spellEnd"/>
+        <w:r>
+          <w:rPr>
+            <w:rStyle w:val="Hyperlink"/>
+          </w:rPr>
+          <w:t xml:space="preserve"> - YouTube</w:t>
         </w:r>
       </w:hyperlink>
     </w:p>
@@ -108,11 +281,47 @@
         </w:rPr>
       </w:pPr>
       <w:hyperlink r:id="rId9" w:history="1">
-        <w:r>
-          <w:rPr>
-            <w:rStyle w:val="Hyperlink"/>
-          </w:rPr>
-          <w:t>Entity Relationship Diagram (ERD) Tutorial and EXAMPLE - YouTube</w:t>
+        <w:proofErr w:type="spellStart"/>
+        <w:r>
+          <w:rPr>
+            <w:rStyle w:val="Hyperlink"/>
+          </w:rPr>
+          <w:t>Entity</w:t>
+        </w:r>
+        <w:proofErr w:type="spellEnd"/>
+        <w:r>
+          <w:rPr>
+            <w:rStyle w:val="Hyperlink"/>
+          </w:rPr>
+          <w:t xml:space="preserve"> </w:t>
+        </w:r>
+        <w:proofErr w:type="spellStart"/>
+        <w:r>
+          <w:rPr>
+            <w:rStyle w:val="Hyperlink"/>
+          </w:rPr>
+          <w:t>Relationship</w:t>
+        </w:r>
+        <w:proofErr w:type="spellEnd"/>
+        <w:r>
+          <w:rPr>
+            <w:rStyle w:val="Hyperlink"/>
+          </w:rPr>
+          <w:t xml:space="preserve"> </w:t>
+        </w:r>
+        <w:proofErr w:type="spellStart"/>
+        <w:r>
+          <w:rPr>
+            <w:rStyle w:val="Hyperlink"/>
+          </w:rPr>
+          <w:t>Diagram</w:t>
+        </w:r>
+        <w:proofErr w:type="spellEnd"/>
+        <w:r>
+          <w:rPr>
+            <w:rStyle w:val="Hyperlink"/>
+          </w:rPr>
+          <w:t xml:space="preserve"> (ERD) Tutorial and EXAMPLE - YouTube</w:t>
         </w:r>
       </w:hyperlink>
     </w:p>
@@ -130,12 +339,112 @@
         </w:rPr>
       </w:pPr>
       <w:hyperlink r:id="rId10" w:history="1">
-        <w:r>
-          <w:rPr>
-            <w:rStyle w:val="Hyperlink"/>
-          </w:rPr>
-          <w:t>How to Define a Template Class in a .h File and Implement it in a .cpp File - CodeProject</w:t>
-        </w:r>
+        <w:proofErr w:type="spellStart"/>
+        <w:r>
+          <w:rPr>
+            <w:rStyle w:val="Hyperlink"/>
+          </w:rPr>
+          <w:t>How</w:t>
+        </w:r>
+        <w:proofErr w:type="spellEnd"/>
+        <w:r>
+          <w:rPr>
+            <w:rStyle w:val="Hyperlink"/>
+          </w:rPr>
+          <w:t xml:space="preserve"> </w:t>
+        </w:r>
+        <w:proofErr w:type="spellStart"/>
+        <w:r>
+          <w:rPr>
+            <w:rStyle w:val="Hyperlink"/>
+          </w:rPr>
+          <w:t>to</w:t>
+        </w:r>
+        <w:proofErr w:type="spellEnd"/>
+        <w:r>
+          <w:rPr>
+            <w:rStyle w:val="Hyperlink"/>
+          </w:rPr>
+          <w:t xml:space="preserve"> Define a </w:t>
+        </w:r>
+        <w:proofErr w:type="spellStart"/>
+        <w:r>
+          <w:rPr>
+            <w:rStyle w:val="Hyperlink"/>
+          </w:rPr>
+          <w:t>Template</w:t>
+        </w:r>
+        <w:proofErr w:type="spellEnd"/>
+        <w:r>
+          <w:rPr>
+            <w:rStyle w:val="Hyperlink"/>
+          </w:rPr>
+          <w:t xml:space="preserve"> </w:t>
+        </w:r>
+        <w:proofErr w:type="spellStart"/>
+        <w:r>
+          <w:rPr>
+            <w:rStyle w:val="Hyperlink"/>
+          </w:rPr>
+          <w:t>Class</w:t>
+        </w:r>
+        <w:proofErr w:type="spellEnd"/>
+        <w:r>
+          <w:rPr>
+            <w:rStyle w:val="Hyperlink"/>
+          </w:rPr>
+          <w:t xml:space="preserve"> in a .h File and </w:t>
+        </w:r>
+        <w:proofErr w:type="spellStart"/>
+        <w:r>
+          <w:rPr>
+            <w:rStyle w:val="Hyperlink"/>
+          </w:rPr>
+          <w:t>Implement</w:t>
+        </w:r>
+        <w:proofErr w:type="spellEnd"/>
+        <w:r>
+          <w:rPr>
+            <w:rStyle w:val="Hyperlink"/>
+          </w:rPr>
+          <w:t xml:space="preserve"> </w:t>
+        </w:r>
+        <w:proofErr w:type="spellStart"/>
+        <w:r>
+          <w:rPr>
+            <w:rStyle w:val="Hyperlink"/>
+          </w:rPr>
+          <w:t>it</w:t>
+        </w:r>
+        <w:proofErr w:type="spellEnd"/>
+        <w:r>
+          <w:rPr>
+            <w:rStyle w:val="Hyperlink"/>
+          </w:rPr>
+          <w:t xml:space="preserve"> in a .</w:t>
+        </w:r>
+        <w:proofErr w:type="spellStart"/>
+        <w:r>
+          <w:rPr>
+            <w:rStyle w:val="Hyperlink"/>
+          </w:rPr>
+          <w:t>cpp</w:t>
+        </w:r>
+        <w:proofErr w:type="spellEnd"/>
+        <w:r>
+          <w:rPr>
+            <w:rStyle w:val="Hyperlink"/>
+          </w:rPr>
+          <w:t xml:space="preserve"> File - </w:t>
+        </w:r>
+        <w:proofErr w:type="spellStart"/>
+        <w:r>
+          <w:rPr>
+            <w:rStyle w:val="Hyperlink"/>
+          </w:rPr>
+          <w:t>CodeProject</w:t>
+        </w:r>
+        <w:proofErr w:type="spellEnd"/>
       </w:hyperlink>
     </w:p>
     <w:p>
@@ -147,11 +456,19 @@
         </w:numPr>
       </w:pPr>
       <w:hyperlink r:id="rId11" w:anchor="templates-defn-vs-decl" w:history="1">
-        <w:r>
-          <w:rPr>
-            <w:rStyle w:val="Hyperlink"/>
-          </w:rPr>
-          <w:t>Templates, C++ FAQ (isocpp.org)</w:t>
+        <w:proofErr w:type="spellStart"/>
+        <w:r>
+          <w:rPr>
+            <w:rStyle w:val="Hyperlink"/>
+          </w:rPr>
+          <w:t>Templates</w:t>
+        </w:r>
+        <w:proofErr w:type="spellEnd"/>
+        <w:r>
+          <w:rPr>
+            <w:rStyle w:val="Hyperlink"/>
+          </w:rPr>
+          <w:t>, C++ FAQ (isocpp.org)</w:t>
         </w:r>
       </w:hyperlink>
     </w:p>
@@ -162,13 +479,200 @@
           <w:ilvl w:val="0"/>
           <w:numId w:val="2"/>
         </w:numPr>
+        <w:rPr>
+          <w:rStyle w:val="Hyperlink"/>
+          <w:color w:val="auto"/>
+          <w:u w:val="none"/>
+        </w:rPr>
       </w:pPr>
       <w:hyperlink r:id="rId12" w:history="1">
         <w:r>
           <w:rPr>
             <w:rStyle w:val="Hyperlink"/>
           </w:rPr>
-          <w:t>Visual C++ &gt;&gt;Convert System::String to Double in Managed C++ (databaseforum.info)</w:t>
+          <w:t>Visual C++ &gt;&gt;</w:t>
+        </w:r>
+        <w:proofErr w:type="spellStart"/>
+        <w:r>
+          <w:rPr>
+            <w:rStyle w:val="Hyperlink"/>
+          </w:rPr>
+          <w:t>Convert</w:t>
+        </w:r>
+        <w:proofErr w:type="spellEnd"/>
+        <w:r>
+          <w:rPr>
+            <w:rStyle w:val="Hyperlink"/>
+          </w:rPr>
+          <w:t xml:space="preserve"> </w:t>
+        </w:r>
+        <w:proofErr w:type="spellStart"/>
+        <w:r>
+          <w:rPr>
+            <w:rStyle w:val="Hyperlink"/>
+          </w:rPr>
+          <w:t>System</w:t>
+        </w:r>
+        <w:proofErr w:type="spellEnd"/>
+        <w:r>
+          <w:rPr>
+            <w:rStyle w:val="Hyperlink"/>
+          </w:rPr>
+          <w:t>::</w:t>
+        </w:r>
+        <w:proofErr w:type="spellStart"/>
+        <w:r>
+          <w:rPr>
+            <w:rStyle w:val="Hyperlink"/>
+          </w:rPr>
+          <w:t>String</w:t>
+        </w:r>
+        <w:proofErr w:type="spellEnd"/>
+        <w:r>
+          <w:rPr>
+            <w:rStyle w:val="Hyperlink"/>
+          </w:rPr>
+          <w:t xml:space="preserve"> </w:t>
+        </w:r>
+        <w:proofErr w:type="spellStart"/>
+        <w:r>
+          <w:rPr>
+            <w:rStyle w:val="Hyperlink"/>
+          </w:rPr>
+          <w:t>to</w:t>
+        </w:r>
+        <w:proofErr w:type="spellEnd"/>
+        <w:r>
+          <w:rPr>
+            <w:rStyle w:val="Hyperlink"/>
+          </w:rPr>
+          <w:t xml:space="preserve"> </w:t>
+        </w:r>
+        <w:proofErr w:type="spellStart"/>
+        <w:r>
+          <w:rPr>
+            <w:rStyle w:val="Hyperlink"/>
+          </w:rPr>
+          <w:t>Double</w:t>
+        </w:r>
+        <w:proofErr w:type="spellEnd"/>
+        <w:r>
+          <w:rPr>
+            <w:rStyle w:val="Hyperlink"/>
+          </w:rPr>
+          <w:t xml:space="preserve"> in </w:t>
+        </w:r>
+        <w:proofErr w:type="spellStart"/>
+        <w:r>
+          <w:rPr>
+            <w:rStyle w:val="Hyperlink"/>
+          </w:rPr>
+          <w:t>Managed</w:t>
+        </w:r>
+        <w:proofErr w:type="spellEnd"/>
+        <w:r>
+          <w:rPr>
+            <w:rStyle w:val="Hyperlink"/>
+          </w:rPr>
+          <w:t xml:space="preserve"> C++ (databaseforum.info)</w:t>
+        </w:r>
+      </w:hyperlink>
+    </w:p>
+    <w:p>
+      <w:pPr>
+        <w:pStyle w:val="ListParagraph"/>
+        <w:numPr>
+          <w:ilvl w:val="0"/>
+          <w:numId w:val="2"/>
+        </w:numPr>
+      </w:pPr>
+      <w:hyperlink r:id="rId13" w:history="1">
+        <w:r>
+          <w:rPr>
+            <w:rStyle w:val="Hyperlink"/>
+          </w:rPr>
+          <w:t xml:space="preserve">Reading And </w:t>
+        </w:r>
+        <w:proofErr w:type="spellStart"/>
+        <w:r>
+          <w:rPr>
+            <w:rStyle w:val="Hyperlink"/>
+          </w:rPr>
+          <w:t>Writing</w:t>
+        </w:r>
+        <w:proofErr w:type="spellEnd"/>
+        <w:r>
+          <w:rPr>
+            <w:rStyle w:val="Hyperlink"/>
+          </w:rPr>
+          <w:t xml:space="preserve"> CSV Files </w:t>
+        </w:r>
+        <w:proofErr w:type="spellStart"/>
+        <w:r>
+          <w:rPr>
+            <w:rStyle w:val="Hyperlink"/>
+          </w:rPr>
+          <w:t>With</w:t>
+        </w:r>
+        <w:proofErr w:type="spellEnd"/>
+        <w:r>
+          <w:rPr>
+            <w:rStyle w:val="Hyperlink"/>
+          </w:rPr>
+          <w:t xml:space="preserve"> C++ - </w:t>
+        </w:r>
+        <w:proofErr w:type="spellStart"/>
+        <w:r>
+          <w:rPr>
+            <w:rStyle w:val="Hyperlink"/>
+          </w:rPr>
+          <w:t>GormAnalysis</w:t>
+        </w:r>
+        <w:proofErr w:type="spellEnd"/>
+      </w:hyperlink>
+    </w:p>
+    <w:p>
+      <w:pPr>
+        <w:pStyle w:val="ListParagraph"/>
+        <w:numPr>
+          <w:ilvl w:val="0"/>
+          <w:numId w:val="2"/>
+        </w:numPr>
+      </w:pPr>
+      <w:hyperlink r:id="rId14" w:history="1">
+        <w:r>
+          <w:rPr>
+            <w:rStyle w:val="Hyperlink"/>
+          </w:rPr>
+          <w:t xml:space="preserve">C++ </w:t>
+        </w:r>
+        <w:proofErr w:type="spellStart"/>
+        <w:r>
+          <w:rPr>
+            <w:rStyle w:val="Hyperlink"/>
+          </w:rPr>
+          <w:t>Friend</w:t>
+        </w:r>
+        <w:proofErr w:type="spellEnd"/>
+        <w:r>
+          <w:rPr>
+            <w:rStyle w:val="Hyperlink"/>
+          </w:rPr>
+          <w:t xml:space="preserve"> </w:t>
+        </w:r>
+        <w:proofErr w:type="spellStart"/>
+        <w:r>
+          <w:rPr>
+            <w:rStyle w:val="Hyperlink"/>
+          </w:rPr>
+          <w:t>Functions</w:t>
+        </w:r>
+        <w:proofErr w:type="spellEnd"/>
+        <w:r>
+          <w:rPr>
+            <w:rStyle w:val="Hyperlink"/>
+          </w:rPr>
+          <w:t xml:space="preserve"> (tutorialspoint.com)</w:t>
         </w:r>
       </w:hyperlink>
     </w:p>

</xml_diff>